<commit_message>
Change logo in template .docx and .pptx
</commit_message>
<xml_diff>
--- a/modules/templates/templates/styles/rep_standard.docx
+++ b/modules/templates/templates/styles/rep_standard.docx
@@ -19,7 +19,7 @@
         <w:tblInd w:w="0" w:type="dxa"/>
         <w:tblCellMar>
           <w:top w:w="0" w:type="dxa"/>
-          <w:left w:w="113" w:type="dxa"/>
+          <w:left w:w="118" w:type="dxa"/>
           <w:bottom w:w="0" w:type="dxa"/>
           <w:right w:w="108" w:type="dxa"/>
         </w:tblCellMar>
@@ -91,7 +91,7 @@
         <w:tblInd w:w="0" w:type="dxa"/>
         <w:tblCellMar>
           <w:top w:w="0" w:type="dxa"/>
-          <w:left w:w="113" w:type="dxa"/>
+          <w:left w:w="118" w:type="dxa"/>
           <w:bottom w:w="0" w:type="dxa"/>
           <w:right w:w="108" w:type="dxa"/>
         </w:tblCellMar>
@@ -543,23 +543,23 @@
         <w:t xml:space="preserve">Maarch-les-Bains, le </w:t>
       </w:r>
       <w:r>
-        <w:rPr>
-          <w:rFonts w:ascii="Verdana" w:hAnsi="Verdana"/>
-          <w:sz w:val="20"/>
-          <w:szCs w:val="20"/>
-        </w:rPr>
+        <w:rPr/>
         <w:fldChar w:fldCharType="begin"/>
       </w:r>
       <w:r>
+        <w:rPr/>
         <w:instrText> TIME \@"dd\/MM\/yyyy" </w:instrText>
       </w:r>
       <w:r>
+        <w:rPr/>
         <w:fldChar w:fldCharType="separate"/>
       </w:r>
       <w:r>
-        <w:t>25/04/2018</w:t>
-      </w:r>
-      <w:r>
+        <w:rPr/>
+        <w:t>18/03/2019</w:t>
+      </w:r>
+      <w:r>
+        <w:rPr/>
         <w:fldChar w:fldCharType="end"/>
       </w:r>
     </w:p>
@@ -907,7 +907,7 @@
     </w:pPr>
     <w:r>
       <w:drawing>
-        <wp:anchor behindDoc="1" distT="0" distB="0" distL="133350" distR="121920" simplePos="0" locked="0" layoutInCell="1" allowOverlap="1" relativeHeight="3">
+        <wp:anchor behindDoc="0" distT="0" distB="0" distL="0" distR="0" simplePos="0" locked="0" layoutInCell="1" allowOverlap="1" relativeHeight="2">
           <wp:simplePos x="0" y="0"/>
           <wp:positionH relativeFrom="column">
             <wp:posOffset>5046345</wp:posOffset>
@@ -917,8 +917,8 @@
           </wp:positionV>
           <wp:extent cx="1764030" cy="518160"/>
           <wp:effectExtent l="0" t="0" r="0" b="0"/>
-          <wp:wrapSquare wrapText="bothSides"/>
-          <wp:docPr id="2" name="Image 0" descr="default_maarch.gif"/>
+          <wp:wrapSquare wrapText="largest"/>
+          <wp:docPr id="2" name="Image1" descr=""/>
           <wp:cNvGraphicFramePr>
             <a:graphicFrameLocks xmlns:a="http://schemas.openxmlformats.org/drawingml/2006/main" noChangeAspect="1"/>
           </wp:cNvGraphicFramePr>
@@ -926,7 +926,7 @@
             <a:graphicData uri="http://schemas.openxmlformats.org/drawingml/2006/picture">
               <pic:pic xmlns:pic="http://schemas.openxmlformats.org/drawingml/2006/picture">
                 <pic:nvPicPr>
-                  <pic:cNvPr id="2" name="Image 0" descr="default_maarch.gif"/>
+                  <pic:cNvPr id="2" name="Image1" descr=""/>
                   <pic:cNvPicPr>
                     <a:picLocks noChangeAspect="1" noChangeArrowheads="1"/>
                   </pic:cNvPicPr>
@@ -1088,7 +1088,7 @@
       <mc:AlternateContent>
         <mc:Choice Requires="wps">
           <w:drawing>
-            <wp:anchor behindDoc="1" distT="0" distB="0" distL="114300" distR="114300" simplePos="0" locked="0" layoutInCell="1" allowOverlap="1" relativeHeight="2">
+            <wp:anchor behindDoc="1" distT="0" distB="0" distL="114300" distR="114300" simplePos="0" locked="0" layoutInCell="1" allowOverlap="1" relativeHeight="3">
               <wp:simplePos x="0" y="0"/>
               <wp:positionH relativeFrom="column">
                 <wp:posOffset>-43815</wp:posOffset>
@@ -1096,7 +1096,7 @@
               <wp:positionV relativeFrom="margin">
                 <wp:posOffset>-7620</wp:posOffset>
               </wp:positionV>
-              <wp:extent cx="6904990" cy="1905"/>
+              <wp:extent cx="6905625" cy="2540"/>
               <wp:effectExtent l="0" t="0" r="0" b="0"/>
               <wp:wrapSquare wrapText="bothSides"/>
               <wp:docPr id="3" name="Image1"/>
@@ -1107,7 +1107,7 @@
                     <wps:spPr>
                       <a:xfrm>
                         <a:off x="0" y="0"/>
-                        <a:ext cx="6904440" cy="1440"/>
+                        <a:ext cx="6905160" cy="1800"/>
                       </a:xfrm>
                       <a:custGeom>
                         <a:avLst/>
@@ -1374,7 +1374,7 @@
     <w:next w:val="Corpsdetexte"/>
     <w:qFormat/>
     <w:pPr>
-      <w:keepNext/>
+      <w:keepNext w:val="true"/>
       <w:spacing w:before="240" w:after="120"/>
     </w:pPr>
     <w:rPr>

</xml_diff>